<commit_message>
MVC support for queries in datasource added
</commit_message>
<xml_diff>
--- a/Documentation/Reference.docx
+++ b/Documentation/Reference.docx
@@ -33,7 +33,7 @@
         <w:rPr>
           <w:lang w:val="en-GB"/>
         </w:rPr>
-        <w:t xml:space="preserve"> v. 2.2</w:t>
+        <w:t xml:space="preserve"> v. 2.4</w:t>
       </w:r>
     </w:p>
     <w:p>
@@ -62,21 +62,21 @@
           <w:rStyle w:val="Svagfremhvning"/>
           <w:lang w:val="en-GB"/>
         </w:rPr>
-        <w:t>24</w:t>
+        <w:t>28</w:t>
       </w:r>
       <w:r>
         <w:rPr>
           <w:rStyle w:val="Svagfremhvning"/>
           <w:lang w:val="en-GB"/>
         </w:rPr>
-        <w:t>-0</w:t>
+        <w:t>-</w:t>
       </w:r>
       <w:r>
         <w:rPr>
           <w:rStyle w:val="Svagfremhvning"/>
           <w:lang w:val="en-GB"/>
         </w:rPr>
-        <w:t>6</w:t>
+        <w:t>12</w:t>
       </w:r>
       <w:r>
         <w:rPr>
@@ -14435,15 +14435,7 @@
         <w:rPr>
           <w:lang w:val="en-GB"/>
         </w:rPr>
-        <w:t>us</w:t>
-      </w:r>
-      <w:bookmarkStart w:id="0" w:name="_GoBack"/>
-      <w:bookmarkEnd w:id="0"/>
-      <w:r>
-        <w:rPr>
-          <w:lang w:val="en-GB"/>
-        </w:rPr>
-        <w:t>ed</w:t>
+        <w:t>used</w:t>
       </w:r>
       <w:proofErr w:type="gramEnd"/>
       <w:r>
@@ -18465,6 +18457,8 @@
           <w:lang w:val="en-GB"/>
         </w:rPr>
       </w:pPr>
+      <w:bookmarkStart w:id="0" w:name="_GoBack"/>
+      <w:bookmarkEnd w:id="0"/>
       <w:r>
         <w:rPr>
           <w:lang w:val="en-GB"/>
@@ -21326,112 +21320,357 @@
     </w:p>
     <w:p>
       <w:pPr>
+        <w:pStyle w:val="Kode"/>
+      </w:pPr>
+    </w:p>
+    <w:p>
+      <w:pPr>
         <w:rPr>
           <w:rStyle w:val="Svaghenvisning"/>
           <w:lang w:val="en-GB"/>
         </w:rPr>
       </w:pPr>
+      <w:proofErr w:type="spellStart"/>
       <w:r>
         <w:rPr>
           <w:rStyle w:val="Svaghenvisning"/>
           <w:lang w:val="en-GB"/>
         </w:rPr>
-        <w:t>View Rendering Activation Setting:</w:t>
-      </w:r>
-    </w:p>
-    <w:p>
-      <w:pPr>
-        <w:pStyle w:val="Kode"/>
-      </w:pPr>
-      <w:r>
-        <w:t>&lt;property name="</w:t>
-      </w:r>
-      <w:proofErr w:type="spellStart"/>
-      <w:r>
-        <w:t>itembinding.mvc.enabled</w:t>
-      </w:r>
-      <w:proofErr w:type="spellEnd"/>
-      <w:r>
-        <w:t>" value="</w:t>
-      </w:r>
-      <w:r>
-        <w:t>true</w:t>
-      </w:r>
-      <w:r>
-        <w:t>"/&gt;</w:t>
-      </w:r>
-    </w:p>
-    <w:p>
-      <w:pPr>
-        <w:pStyle w:val="Kode"/>
-      </w:pPr>
-    </w:p>
-    <w:p>
-      <w:pPr>
-        <w:pStyle w:val="Kode"/>
-      </w:pPr>
-    </w:p>
-    <w:p>
-      <w:pPr>
+        <w:t>GetModelProcessor</w:t>
+      </w:r>
+      <w:proofErr w:type="spellEnd"/>
+      <w:r>
         <w:rPr>
           <w:rStyle w:val="Svaghenvisning"/>
           <w:lang w:val="en-GB"/>
         </w:rPr>
-      </w:pPr>
-      <w:proofErr w:type="spellStart"/>
-      <w:r>
-        <w:rPr>
-          <w:rStyle w:val="Svaghenvisning"/>
-          <w:lang w:val="en-GB"/>
+        <w:t xml:space="preserve"> Definition:</w:t>
+      </w:r>
+    </w:p>
+    <w:p>
+      <w:pPr>
+        <w:pStyle w:val="Kode"/>
+        <w:rPr>
+          <w:highlight w:val="white"/>
+        </w:rPr>
+      </w:pPr>
+      <w:proofErr w:type="gramStart"/>
+      <w:r>
+        <w:rPr>
+          <w:color w:val="0000FF"/>
+          <w:highlight w:val="white"/>
+        </w:rPr>
+        <w:t>using</w:t>
+      </w:r>
+      <w:proofErr w:type="gramEnd"/>
+      <w:r>
+        <w:rPr>
+          <w:highlight w:val="white"/>
+        </w:rPr>
+        <w:t xml:space="preserve"> System;</w:t>
+      </w:r>
+    </w:p>
+    <w:p>
+      <w:pPr>
+        <w:pStyle w:val="Kode"/>
+        <w:rPr>
+          <w:highlight w:val="white"/>
+        </w:rPr>
+      </w:pPr>
+      <w:proofErr w:type="gramStart"/>
+      <w:r>
+        <w:rPr>
+          <w:color w:val="0000FF"/>
+          <w:highlight w:val="white"/>
+        </w:rPr>
+        <w:t>using</w:t>
+      </w:r>
+      <w:proofErr w:type="gramEnd"/>
+      <w:r>
+        <w:rPr>
+          <w:highlight w:val="white"/>
+        </w:rPr>
+        <w:t xml:space="preserve"> </w:t>
+      </w:r>
+      <w:proofErr w:type="spellStart"/>
+      <w:r>
+        <w:rPr>
+          <w:highlight w:val="white"/>
+        </w:rPr>
+        <w:t>Sitecore.Data.Items</w:t>
+      </w:r>
+      <w:proofErr w:type="spellEnd"/>
+      <w:r>
+        <w:rPr>
+          <w:highlight w:val="white"/>
+        </w:rPr>
+        <w:t>;</w:t>
+      </w:r>
+    </w:p>
+    <w:p>
+      <w:pPr>
+        <w:pStyle w:val="Kode"/>
+        <w:rPr>
+          <w:highlight w:val="white"/>
+        </w:rPr>
+      </w:pPr>
+      <w:proofErr w:type="gramStart"/>
+      <w:r>
+        <w:rPr>
+          <w:color w:val="0000FF"/>
+          <w:highlight w:val="white"/>
+        </w:rPr>
+        <w:t>using</w:t>
+      </w:r>
+      <w:proofErr w:type="gramEnd"/>
+      <w:r>
+        <w:rPr>
+          <w:highlight w:val="white"/>
+        </w:rPr>
+        <w:t xml:space="preserve"> </w:t>
+      </w:r>
+      <w:proofErr w:type="spellStart"/>
+      <w:r>
+        <w:rPr>
+          <w:highlight w:val="white"/>
+        </w:rPr>
+        <w:t>Sitecore.Mvc.Extensions</w:t>
+      </w:r>
+      <w:proofErr w:type="spellEnd"/>
+      <w:r>
+        <w:rPr>
+          <w:highlight w:val="white"/>
+        </w:rPr>
+        <w:t>;</w:t>
+      </w:r>
+    </w:p>
+    <w:p>
+      <w:pPr>
+        <w:pStyle w:val="Kode"/>
+        <w:rPr>
+          <w:highlight w:val="white"/>
+        </w:rPr>
+      </w:pPr>
+      <w:proofErr w:type="gramStart"/>
+      <w:r>
+        <w:rPr>
+          <w:color w:val="0000FF"/>
+          <w:highlight w:val="white"/>
+        </w:rPr>
+        <w:t>using</w:t>
+      </w:r>
+      <w:proofErr w:type="gramEnd"/>
+      <w:r>
+        <w:rPr>
+          <w:highlight w:val="white"/>
+        </w:rPr>
+        <w:t xml:space="preserve"> </w:t>
+      </w:r>
+      <w:proofErr w:type="spellStart"/>
+      <w:r>
+        <w:rPr>
+          <w:highlight w:val="white"/>
+        </w:rPr>
+        <w:t>Sitecore.Mvc.Pipelines.Response.GetModel</w:t>
+      </w:r>
+      <w:proofErr w:type="spellEnd"/>
+      <w:r>
+        <w:rPr>
+          <w:highlight w:val="white"/>
+        </w:rPr>
+        <w:t>;</w:t>
+      </w:r>
+    </w:p>
+    <w:p>
+      <w:pPr>
+        <w:pStyle w:val="Kode"/>
+        <w:rPr>
+          <w:highlight w:val="white"/>
+        </w:rPr>
+      </w:pPr>
+      <w:proofErr w:type="gramStart"/>
+      <w:r>
+        <w:rPr>
+          <w:color w:val="0000FF"/>
+          <w:highlight w:val="white"/>
+        </w:rPr>
+        <w:t>using</w:t>
+      </w:r>
+      <w:proofErr w:type="gramEnd"/>
+      <w:r>
+        <w:rPr>
+          <w:highlight w:val="white"/>
+        </w:rPr>
+        <w:t xml:space="preserve"> </w:t>
+      </w:r>
+      <w:proofErr w:type="spellStart"/>
+      <w:r>
+        <w:rPr>
+          <w:highlight w:val="white"/>
+        </w:rPr>
+        <w:t>Sitecore.Mvc.Presentation</w:t>
+      </w:r>
+      <w:proofErr w:type="spellEnd"/>
+      <w:r>
+        <w:rPr>
+          <w:highlight w:val="white"/>
+        </w:rPr>
+        <w:t>;</w:t>
+      </w:r>
+    </w:p>
+    <w:p>
+      <w:pPr>
+        <w:pStyle w:val="Kode"/>
+        <w:rPr>
+          <w:highlight w:val="white"/>
+        </w:rPr>
+      </w:pPr>
+    </w:p>
+    <w:p>
+      <w:pPr>
+        <w:pStyle w:val="Kode"/>
+        <w:rPr>
+          <w:highlight w:val="white"/>
+        </w:rPr>
+      </w:pPr>
+      <w:proofErr w:type="gramStart"/>
+      <w:r>
+        <w:rPr>
+          <w:color w:val="0000FF"/>
+          <w:highlight w:val="white"/>
+        </w:rPr>
+        <w:t>namespace</w:t>
+      </w:r>
+      <w:proofErr w:type="gramEnd"/>
+      <w:r>
+        <w:rPr>
+          <w:highlight w:val="white"/>
+        </w:rPr>
+        <w:t xml:space="preserve"> </w:t>
+      </w:r>
+      <w:proofErr w:type="spellStart"/>
+      <w:r>
+        <w:rPr>
+          <w:highlight w:val="white"/>
+        </w:rPr>
+        <w:t>ItemBinding.Mvc.Infrastructure.Pipelines.Response.GetModel</w:t>
+      </w:r>
+      <w:proofErr w:type="spellEnd"/>
+    </w:p>
+    <w:p>
+      <w:pPr>
+        <w:pStyle w:val="Kode"/>
+        <w:rPr>
+          <w:highlight w:val="white"/>
+        </w:rPr>
+      </w:pPr>
+      <w:r>
+        <w:rPr>
+          <w:highlight w:val="white"/>
+        </w:rPr>
+        <w:t>{</w:t>
+      </w:r>
+    </w:p>
+    <w:p>
+      <w:pPr>
+        <w:pStyle w:val="Kode"/>
+        <w:rPr>
+          <w:highlight w:val="white"/>
+        </w:rPr>
+      </w:pPr>
+      <w:r>
+        <w:rPr>
+          <w:highlight w:val="white"/>
+        </w:rPr>
+        <w:t xml:space="preserve">  </w:t>
+      </w:r>
+      <w:proofErr w:type="gramStart"/>
+      <w:r>
+        <w:rPr>
+          <w:color w:val="0000FF"/>
+          <w:highlight w:val="white"/>
+        </w:rPr>
+        <w:t>public</w:t>
+      </w:r>
+      <w:proofErr w:type="gramEnd"/>
+      <w:r>
+        <w:rPr>
+          <w:highlight w:val="white"/>
+        </w:rPr>
+        <w:t xml:space="preserve"> </w:t>
+      </w:r>
+      <w:r>
+        <w:rPr>
+          <w:color w:val="0000FF"/>
+          <w:highlight w:val="white"/>
+        </w:rPr>
+        <w:t>class</w:t>
+      </w:r>
+      <w:r>
+        <w:rPr>
+          <w:highlight w:val="white"/>
+        </w:rPr>
+        <w:t xml:space="preserve"> </w:t>
+      </w:r>
+      <w:proofErr w:type="spellStart"/>
+      <w:r>
+        <w:rPr>
+          <w:color w:val="2B91AF"/>
+          <w:highlight w:val="white"/>
+        </w:rPr>
+        <w:t>GetFromRenderingItem</w:t>
+      </w:r>
+      <w:proofErr w:type="spellEnd"/>
+      <w:r>
+        <w:rPr>
+          <w:highlight w:val="white"/>
+        </w:rPr>
+        <w:t xml:space="preserve"> : </w:t>
+      </w:r>
+      <w:proofErr w:type="spellStart"/>
+      <w:r>
+        <w:rPr>
+          <w:color w:val="2B91AF"/>
+          <w:highlight w:val="white"/>
         </w:rPr>
         <w:t>GetModelProcessor</w:t>
       </w:r>
       <w:proofErr w:type="spellEnd"/>
-      <w:r>
-        <w:rPr>
-          <w:rStyle w:val="Svaghenvisning"/>
-          <w:lang w:val="en-GB"/>
-        </w:rPr>
-        <w:t xml:space="preserve"> Definition:</w:t>
-      </w:r>
-    </w:p>
-    <w:p>
-      <w:pPr>
-        <w:pStyle w:val="Kode"/>
-        <w:rPr>
-          <w:highlight w:val="white"/>
-        </w:rPr>
-      </w:pPr>
-      <w:proofErr w:type="gramStart"/>
-      <w:r>
-        <w:rPr>
-          <w:color w:val="0000FF"/>
-          <w:highlight w:val="white"/>
-        </w:rPr>
-        <w:t>using</w:t>
-      </w:r>
-      <w:proofErr w:type="gramEnd"/>
-      <w:r>
-        <w:rPr>
-          <w:highlight w:val="white"/>
-        </w:rPr>
-        <w:t xml:space="preserve"> System;</w:t>
-      </w:r>
-    </w:p>
-    <w:p>
-      <w:pPr>
-        <w:pStyle w:val="Kode"/>
-        <w:rPr>
-          <w:highlight w:val="white"/>
-        </w:rPr>
-      </w:pPr>
-      <w:proofErr w:type="gramStart"/>
-      <w:r>
-        <w:rPr>
-          <w:color w:val="0000FF"/>
-          <w:highlight w:val="white"/>
-        </w:rPr>
-        <w:t>using</w:t>
+    </w:p>
+    <w:p>
+      <w:pPr>
+        <w:pStyle w:val="Kode"/>
+        <w:rPr>
+          <w:highlight w:val="white"/>
+        </w:rPr>
+      </w:pPr>
+      <w:r>
+        <w:rPr>
+          <w:highlight w:val="white"/>
+        </w:rPr>
+        <w:t xml:space="preserve">  {</w:t>
+      </w:r>
+    </w:p>
+    <w:p>
+      <w:pPr>
+        <w:pStyle w:val="Kode"/>
+        <w:rPr>
+          <w:highlight w:val="white"/>
+        </w:rPr>
+      </w:pPr>
+      <w:r>
+        <w:rPr>
+          <w:highlight w:val="white"/>
+        </w:rPr>
+        <w:t xml:space="preserve">    </w:t>
+      </w:r>
+      <w:proofErr w:type="gramStart"/>
+      <w:r>
+        <w:rPr>
+          <w:color w:val="0000FF"/>
+          <w:highlight w:val="white"/>
+        </w:rPr>
+        <w:t>public</w:t>
       </w:r>
       <w:proofErr w:type="gramEnd"/>
       <w:r>
@@ -21440,14 +21679,154 @@
         </w:rPr>
         <w:t xml:space="preserve"> </w:t>
       </w:r>
-      <w:proofErr w:type="spellStart"/>
-      <w:r>
-        <w:rPr>
-          <w:highlight w:val="white"/>
-        </w:rPr>
-        <w:t>Sitecore.Data.Items</w:t>
-      </w:r>
-      <w:proofErr w:type="spellEnd"/>
+      <w:r>
+        <w:rPr>
+          <w:color w:val="0000FF"/>
+          <w:highlight w:val="white"/>
+        </w:rPr>
+        <w:t>override</w:t>
+      </w:r>
+      <w:r>
+        <w:rPr>
+          <w:highlight w:val="white"/>
+        </w:rPr>
+        <w:t xml:space="preserve"> </w:t>
+      </w:r>
+      <w:r>
+        <w:rPr>
+          <w:color w:val="0000FF"/>
+          <w:highlight w:val="white"/>
+        </w:rPr>
+        <w:t>void</w:t>
+      </w:r>
+      <w:r>
+        <w:rPr>
+          <w:highlight w:val="white"/>
+        </w:rPr>
+        <w:t xml:space="preserve"> Process(</w:t>
+      </w:r>
+      <w:proofErr w:type="spellStart"/>
+      <w:r>
+        <w:rPr>
+          <w:color w:val="2B91AF"/>
+          <w:highlight w:val="white"/>
+        </w:rPr>
+        <w:t>GetModelArgs</w:t>
+      </w:r>
+      <w:proofErr w:type="spellEnd"/>
+      <w:r>
+        <w:rPr>
+          <w:highlight w:val="white"/>
+        </w:rPr>
+        <w:t xml:space="preserve"> </w:t>
+      </w:r>
+      <w:proofErr w:type="spellStart"/>
+      <w:r>
+        <w:rPr>
+          <w:highlight w:val="white"/>
+        </w:rPr>
+        <w:t>args</w:t>
+      </w:r>
+      <w:proofErr w:type="spellEnd"/>
+      <w:r>
+        <w:rPr>
+          <w:highlight w:val="white"/>
+        </w:rPr>
+        <w:t>)</w:t>
+      </w:r>
+    </w:p>
+    <w:p>
+      <w:pPr>
+        <w:pStyle w:val="Kode"/>
+        <w:rPr>
+          <w:highlight w:val="white"/>
+        </w:rPr>
+      </w:pPr>
+      <w:r>
+        <w:rPr>
+          <w:highlight w:val="white"/>
+        </w:rPr>
+        <w:t xml:space="preserve">    {</w:t>
+      </w:r>
+    </w:p>
+    <w:p>
+      <w:pPr>
+        <w:pStyle w:val="Kode"/>
+        <w:rPr>
+          <w:highlight w:val="white"/>
+        </w:rPr>
+      </w:pPr>
+      <w:r>
+        <w:rPr>
+          <w:highlight w:val="white"/>
+        </w:rPr>
+        <w:t xml:space="preserve">      </w:t>
+      </w:r>
+      <w:proofErr w:type="gramStart"/>
+      <w:r>
+        <w:rPr>
+          <w:color w:val="0000FF"/>
+          <w:highlight w:val="white"/>
+        </w:rPr>
+        <w:t>if</w:t>
+      </w:r>
+      <w:proofErr w:type="gramEnd"/>
+      <w:r>
+        <w:rPr>
+          <w:highlight w:val="white"/>
+        </w:rPr>
+        <w:t xml:space="preserve"> (</w:t>
+      </w:r>
+      <w:proofErr w:type="spellStart"/>
+      <w:r>
+        <w:rPr>
+          <w:highlight w:val="white"/>
+        </w:rPr>
+        <w:t>args.Result</w:t>
+      </w:r>
+      <w:proofErr w:type="spellEnd"/>
+      <w:r>
+        <w:rPr>
+          <w:highlight w:val="white"/>
+        </w:rPr>
+        <w:t xml:space="preserve"> != </w:t>
+      </w:r>
+      <w:r>
+        <w:rPr>
+          <w:color w:val="0000FF"/>
+          <w:highlight w:val="white"/>
+        </w:rPr>
+        <w:t>null</w:t>
+      </w:r>
+      <w:r>
+        <w:rPr>
+          <w:highlight w:val="white"/>
+        </w:rPr>
+        <w:t>)</w:t>
+      </w:r>
+    </w:p>
+    <w:p>
+      <w:pPr>
+        <w:pStyle w:val="Kode"/>
+        <w:rPr>
+          <w:highlight w:val="white"/>
+        </w:rPr>
+      </w:pPr>
+      <w:r>
+        <w:rPr>
+          <w:highlight w:val="white"/>
+        </w:rPr>
+        <w:t xml:space="preserve">        </w:t>
+      </w:r>
+      <w:proofErr w:type="gramStart"/>
+      <w:r>
+        <w:rPr>
+          <w:color w:val="0000FF"/>
+          <w:highlight w:val="white"/>
+        </w:rPr>
+        <w:t>return</w:t>
+      </w:r>
+      <w:proofErr w:type="gramEnd"/>
       <w:r>
         <w:rPr>
           <w:highlight w:val="white"/>
@@ -21462,13 +21841,133 @@
           <w:highlight w:val="white"/>
         </w:rPr>
       </w:pPr>
-      <w:proofErr w:type="gramStart"/>
-      <w:r>
-        <w:rPr>
-          <w:color w:val="0000FF"/>
-          <w:highlight w:val="white"/>
-        </w:rPr>
-        <w:t>using</w:t>
+      <w:r>
+        <w:rPr>
+          <w:highlight w:val="white"/>
+        </w:rPr>
+        <w:t xml:space="preserve">      </w:t>
+      </w:r>
+    </w:p>
+    <w:p>
+      <w:pPr>
+        <w:pStyle w:val="Kode"/>
+        <w:rPr>
+          <w:highlight w:val="white"/>
+        </w:rPr>
+      </w:pPr>
+      <w:r>
+        <w:rPr>
+          <w:highlight w:val="white"/>
+        </w:rPr>
+        <w:t xml:space="preserve">      Rendering = </w:t>
+      </w:r>
+      <w:proofErr w:type="spellStart"/>
+      <w:r>
+        <w:rPr>
+          <w:highlight w:val="white"/>
+        </w:rPr>
+        <w:t>args.Rendering</w:t>
+      </w:r>
+      <w:proofErr w:type="spellEnd"/>
+      <w:r>
+        <w:rPr>
+          <w:highlight w:val="white"/>
+        </w:rPr>
+        <w:t>;</w:t>
+      </w:r>
+    </w:p>
+    <w:p>
+      <w:pPr>
+        <w:pStyle w:val="Kode"/>
+        <w:rPr>
+          <w:highlight w:val="white"/>
+        </w:rPr>
+      </w:pPr>
+      <w:r>
+        <w:rPr>
+          <w:highlight w:val="white"/>
+        </w:rPr>
+        <w:t xml:space="preserve">      </w:t>
+      </w:r>
+      <w:proofErr w:type="spellStart"/>
+      <w:r>
+        <w:rPr>
+          <w:highlight w:val="white"/>
+        </w:rPr>
+        <w:t>args.Result</w:t>
+      </w:r>
+      <w:proofErr w:type="spellEnd"/>
+      <w:r>
+        <w:rPr>
+          <w:highlight w:val="white"/>
+        </w:rPr>
+        <w:t xml:space="preserve"> = </w:t>
+      </w:r>
+      <w:proofErr w:type="spellStart"/>
+      <w:proofErr w:type="gramStart"/>
+      <w:r>
+        <w:rPr>
+          <w:highlight w:val="white"/>
+        </w:rPr>
+        <w:t>GetModelFromField</w:t>
+      </w:r>
+      <w:proofErr w:type="spellEnd"/>
+      <w:r>
+        <w:rPr>
+          <w:highlight w:val="white"/>
+        </w:rPr>
+        <w:t>(</w:t>
+      </w:r>
+      <w:proofErr w:type="gramEnd"/>
+      <w:r>
+        <w:rPr>
+          <w:highlight w:val="white"/>
+        </w:rPr>
+        <w:t>);</w:t>
+      </w:r>
+    </w:p>
+    <w:p>
+      <w:pPr>
+        <w:pStyle w:val="Kode"/>
+        <w:rPr>
+          <w:highlight w:val="white"/>
+        </w:rPr>
+      </w:pPr>
+      <w:r>
+        <w:rPr>
+          <w:highlight w:val="white"/>
+        </w:rPr>
+        <w:t xml:space="preserve">    }</w:t>
+      </w:r>
+    </w:p>
+    <w:p>
+      <w:pPr>
+        <w:pStyle w:val="Kode"/>
+        <w:rPr>
+          <w:highlight w:val="white"/>
+        </w:rPr>
+      </w:pPr>
+    </w:p>
+    <w:p>
+      <w:pPr>
+        <w:pStyle w:val="Kode"/>
+        <w:rPr>
+          <w:highlight w:val="white"/>
+        </w:rPr>
+      </w:pPr>
+      <w:r>
+        <w:rPr>
+          <w:highlight w:val="white"/>
+        </w:rPr>
+        <w:t xml:space="preserve">    </w:t>
+      </w:r>
+      <w:proofErr w:type="gramStart"/>
+      <w:r>
+        <w:rPr>
+          <w:color w:val="0000FF"/>
+          <w:highlight w:val="white"/>
+        </w:rPr>
+        <w:t>protected</w:t>
       </w:r>
       <w:proofErr w:type="gramEnd"/>
       <w:r>
@@ -21477,74 +21976,26 @@
         </w:rPr>
         <w:t xml:space="preserve"> </w:t>
       </w:r>
-      <w:proofErr w:type="spellStart"/>
-      <w:r>
-        <w:rPr>
-          <w:highlight w:val="white"/>
-        </w:rPr>
-        <w:t>Sitecore.Mvc.Extensions</w:t>
-      </w:r>
-      <w:proofErr w:type="spellEnd"/>
-      <w:r>
-        <w:rPr>
-          <w:highlight w:val="white"/>
-        </w:rPr>
-        <w:t>;</w:t>
-      </w:r>
-    </w:p>
-    <w:p>
-      <w:pPr>
-        <w:pStyle w:val="Kode"/>
-        <w:rPr>
-          <w:highlight w:val="white"/>
-        </w:rPr>
-      </w:pPr>
-      <w:proofErr w:type="gramStart"/>
-      <w:r>
-        <w:rPr>
-          <w:color w:val="0000FF"/>
-          <w:highlight w:val="white"/>
-        </w:rPr>
-        <w:t>using</w:t>
-      </w:r>
-      <w:proofErr w:type="gramEnd"/>
+      <w:r>
+        <w:rPr>
+          <w:color w:val="0000FF"/>
+          <w:highlight w:val="white"/>
+        </w:rPr>
+        <w:t>virtual</w:t>
+      </w:r>
       <w:r>
         <w:rPr>
           <w:highlight w:val="white"/>
         </w:rPr>
         <w:t xml:space="preserve"> </w:t>
       </w:r>
-      <w:proofErr w:type="spellStart"/>
-      <w:r>
-        <w:rPr>
-          <w:highlight w:val="white"/>
-        </w:rPr>
-        <w:t>Sitecore.Mvc.Pipelines.Response.GetModel</w:t>
-      </w:r>
-      <w:proofErr w:type="spellEnd"/>
-      <w:r>
-        <w:rPr>
-          <w:highlight w:val="white"/>
-        </w:rPr>
-        <w:t>;</w:t>
-      </w:r>
-    </w:p>
-    <w:p>
-      <w:pPr>
-        <w:pStyle w:val="Kode"/>
-        <w:rPr>
-          <w:highlight w:val="white"/>
-        </w:rPr>
-      </w:pPr>
-      <w:proofErr w:type="gramStart"/>
-      <w:r>
-        <w:rPr>
-          <w:color w:val="0000FF"/>
-          <w:highlight w:val="white"/>
-        </w:rPr>
-        <w:t>using</w:t>
-      </w:r>
-      <w:proofErr w:type="gramEnd"/>
+      <w:r>
+        <w:rPr>
+          <w:color w:val="2B91AF"/>
+          <w:highlight w:val="white"/>
+        </w:rPr>
+        <w:t>Object</w:t>
+      </w:r>
       <w:r>
         <w:rPr>
           <w:highlight w:val="white"/>
@@ -21556,407 +22007,6 @@
         <w:rPr>
           <w:highlight w:val="white"/>
         </w:rPr>
-        <w:t>Sitecore.Mvc.Presentation</w:t>
-      </w:r>
-      <w:proofErr w:type="spellEnd"/>
-      <w:r>
-        <w:rPr>
-          <w:highlight w:val="white"/>
-        </w:rPr>
-        <w:t>;</w:t>
-      </w:r>
-    </w:p>
-    <w:p>
-      <w:pPr>
-        <w:pStyle w:val="Kode"/>
-        <w:rPr>
-          <w:highlight w:val="white"/>
-        </w:rPr>
-      </w:pPr>
-    </w:p>
-    <w:p>
-      <w:pPr>
-        <w:pStyle w:val="Kode"/>
-        <w:rPr>
-          <w:highlight w:val="white"/>
-        </w:rPr>
-      </w:pPr>
-      <w:proofErr w:type="gramStart"/>
-      <w:r>
-        <w:rPr>
-          <w:color w:val="0000FF"/>
-          <w:highlight w:val="white"/>
-        </w:rPr>
-        <w:t>namespace</w:t>
-      </w:r>
-      <w:proofErr w:type="gramEnd"/>
-      <w:r>
-        <w:rPr>
-          <w:highlight w:val="white"/>
-        </w:rPr>
-        <w:t xml:space="preserve"> </w:t>
-      </w:r>
-      <w:proofErr w:type="spellStart"/>
-      <w:r>
-        <w:rPr>
-          <w:highlight w:val="white"/>
-        </w:rPr>
-        <w:t>ItemBinding.Mvc.Infrastructure.Pipelines.Response.GetModel</w:t>
-      </w:r>
-      <w:proofErr w:type="spellEnd"/>
-    </w:p>
-    <w:p>
-      <w:pPr>
-        <w:pStyle w:val="Kode"/>
-        <w:rPr>
-          <w:highlight w:val="white"/>
-        </w:rPr>
-      </w:pPr>
-      <w:r>
-        <w:rPr>
-          <w:highlight w:val="white"/>
-        </w:rPr>
-        <w:t>{</w:t>
-      </w:r>
-    </w:p>
-    <w:p>
-      <w:pPr>
-        <w:pStyle w:val="Kode"/>
-        <w:rPr>
-          <w:highlight w:val="white"/>
-        </w:rPr>
-      </w:pPr>
-      <w:r>
-        <w:rPr>
-          <w:highlight w:val="white"/>
-        </w:rPr>
-        <w:t xml:space="preserve">  </w:t>
-      </w:r>
-      <w:proofErr w:type="gramStart"/>
-      <w:r>
-        <w:rPr>
-          <w:color w:val="0000FF"/>
-          <w:highlight w:val="white"/>
-        </w:rPr>
-        <w:t>public</w:t>
-      </w:r>
-      <w:proofErr w:type="gramEnd"/>
-      <w:r>
-        <w:rPr>
-          <w:highlight w:val="white"/>
-        </w:rPr>
-        <w:t xml:space="preserve"> </w:t>
-      </w:r>
-      <w:r>
-        <w:rPr>
-          <w:color w:val="0000FF"/>
-          <w:highlight w:val="white"/>
-        </w:rPr>
-        <w:t>class</w:t>
-      </w:r>
-      <w:r>
-        <w:rPr>
-          <w:highlight w:val="white"/>
-        </w:rPr>
-        <w:t xml:space="preserve"> </w:t>
-      </w:r>
-      <w:proofErr w:type="spellStart"/>
-      <w:r>
-        <w:rPr>
-          <w:color w:val="2B91AF"/>
-          <w:highlight w:val="white"/>
-        </w:rPr>
-        <w:t>GetFromRenderingItem</w:t>
-      </w:r>
-      <w:proofErr w:type="spellEnd"/>
-      <w:r>
-        <w:rPr>
-          <w:highlight w:val="white"/>
-        </w:rPr>
-        <w:t xml:space="preserve"> : </w:t>
-      </w:r>
-      <w:proofErr w:type="spellStart"/>
-      <w:r>
-        <w:rPr>
-          <w:color w:val="2B91AF"/>
-          <w:highlight w:val="white"/>
-        </w:rPr>
-        <w:t>GetModelProcessor</w:t>
-      </w:r>
-      <w:proofErr w:type="spellEnd"/>
-    </w:p>
-    <w:p>
-      <w:pPr>
-        <w:pStyle w:val="Kode"/>
-        <w:rPr>
-          <w:highlight w:val="white"/>
-        </w:rPr>
-      </w:pPr>
-      <w:r>
-        <w:rPr>
-          <w:highlight w:val="white"/>
-        </w:rPr>
-        <w:t xml:space="preserve">  {</w:t>
-      </w:r>
-    </w:p>
-    <w:p>
-      <w:pPr>
-        <w:pStyle w:val="Kode"/>
-        <w:rPr>
-          <w:highlight w:val="white"/>
-        </w:rPr>
-      </w:pPr>
-      <w:r>
-        <w:rPr>
-          <w:highlight w:val="white"/>
-        </w:rPr>
-        <w:t xml:space="preserve">    </w:t>
-      </w:r>
-      <w:proofErr w:type="gramStart"/>
-      <w:r>
-        <w:rPr>
-          <w:color w:val="0000FF"/>
-          <w:highlight w:val="white"/>
-        </w:rPr>
-        <w:t>public</w:t>
-      </w:r>
-      <w:proofErr w:type="gramEnd"/>
-      <w:r>
-        <w:rPr>
-          <w:highlight w:val="white"/>
-        </w:rPr>
-        <w:t xml:space="preserve"> </w:t>
-      </w:r>
-      <w:r>
-        <w:rPr>
-          <w:color w:val="0000FF"/>
-          <w:highlight w:val="white"/>
-        </w:rPr>
-        <w:t>override</w:t>
-      </w:r>
-      <w:r>
-        <w:rPr>
-          <w:highlight w:val="white"/>
-        </w:rPr>
-        <w:t xml:space="preserve"> </w:t>
-      </w:r>
-      <w:r>
-        <w:rPr>
-          <w:color w:val="0000FF"/>
-          <w:highlight w:val="white"/>
-        </w:rPr>
-        <w:t>void</w:t>
-      </w:r>
-      <w:r>
-        <w:rPr>
-          <w:highlight w:val="white"/>
-        </w:rPr>
-        <w:t xml:space="preserve"> Process(</w:t>
-      </w:r>
-      <w:proofErr w:type="spellStart"/>
-      <w:r>
-        <w:rPr>
-          <w:color w:val="2B91AF"/>
-          <w:highlight w:val="white"/>
-        </w:rPr>
-        <w:t>GetModelArgs</w:t>
-      </w:r>
-      <w:proofErr w:type="spellEnd"/>
-      <w:r>
-        <w:rPr>
-          <w:highlight w:val="white"/>
-        </w:rPr>
-        <w:t xml:space="preserve"> </w:t>
-      </w:r>
-      <w:proofErr w:type="spellStart"/>
-      <w:r>
-        <w:rPr>
-          <w:highlight w:val="white"/>
-        </w:rPr>
-        <w:t>args</w:t>
-      </w:r>
-      <w:proofErr w:type="spellEnd"/>
-      <w:r>
-        <w:rPr>
-          <w:highlight w:val="white"/>
-        </w:rPr>
-        <w:t>)</w:t>
-      </w:r>
-    </w:p>
-    <w:p>
-      <w:pPr>
-        <w:pStyle w:val="Kode"/>
-        <w:rPr>
-          <w:highlight w:val="white"/>
-        </w:rPr>
-      </w:pPr>
-      <w:r>
-        <w:rPr>
-          <w:highlight w:val="white"/>
-        </w:rPr>
-        <w:t xml:space="preserve">    {</w:t>
-      </w:r>
-    </w:p>
-    <w:p>
-      <w:pPr>
-        <w:pStyle w:val="Kode"/>
-        <w:rPr>
-          <w:highlight w:val="white"/>
-        </w:rPr>
-      </w:pPr>
-      <w:r>
-        <w:rPr>
-          <w:highlight w:val="white"/>
-        </w:rPr>
-        <w:t xml:space="preserve">      </w:t>
-      </w:r>
-      <w:proofErr w:type="gramStart"/>
-      <w:r>
-        <w:rPr>
-          <w:color w:val="0000FF"/>
-          <w:highlight w:val="white"/>
-        </w:rPr>
-        <w:t>if</w:t>
-      </w:r>
-      <w:proofErr w:type="gramEnd"/>
-      <w:r>
-        <w:rPr>
-          <w:highlight w:val="white"/>
-        </w:rPr>
-        <w:t xml:space="preserve"> (</w:t>
-      </w:r>
-      <w:proofErr w:type="spellStart"/>
-      <w:r>
-        <w:rPr>
-          <w:highlight w:val="white"/>
-        </w:rPr>
-        <w:t>args.Result</w:t>
-      </w:r>
-      <w:proofErr w:type="spellEnd"/>
-      <w:r>
-        <w:rPr>
-          <w:highlight w:val="white"/>
-        </w:rPr>
-        <w:t xml:space="preserve"> != </w:t>
-      </w:r>
-      <w:r>
-        <w:rPr>
-          <w:color w:val="0000FF"/>
-          <w:highlight w:val="white"/>
-        </w:rPr>
-        <w:t>null</w:t>
-      </w:r>
-      <w:r>
-        <w:rPr>
-          <w:highlight w:val="white"/>
-        </w:rPr>
-        <w:t>)</w:t>
-      </w:r>
-    </w:p>
-    <w:p>
-      <w:pPr>
-        <w:pStyle w:val="Kode"/>
-        <w:rPr>
-          <w:highlight w:val="white"/>
-        </w:rPr>
-      </w:pPr>
-      <w:r>
-        <w:rPr>
-          <w:highlight w:val="white"/>
-        </w:rPr>
-        <w:t xml:space="preserve">        </w:t>
-      </w:r>
-      <w:proofErr w:type="gramStart"/>
-      <w:r>
-        <w:rPr>
-          <w:color w:val="0000FF"/>
-          <w:highlight w:val="white"/>
-        </w:rPr>
-        <w:t>return</w:t>
-      </w:r>
-      <w:proofErr w:type="gramEnd"/>
-      <w:r>
-        <w:rPr>
-          <w:highlight w:val="white"/>
-        </w:rPr>
-        <w:t>;</w:t>
-      </w:r>
-    </w:p>
-    <w:p>
-      <w:pPr>
-        <w:pStyle w:val="Kode"/>
-        <w:rPr>
-          <w:highlight w:val="white"/>
-        </w:rPr>
-      </w:pPr>
-      <w:r>
-        <w:rPr>
-          <w:highlight w:val="white"/>
-        </w:rPr>
-        <w:t xml:space="preserve">      </w:t>
-      </w:r>
-    </w:p>
-    <w:p>
-      <w:pPr>
-        <w:pStyle w:val="Kode"/>
-        <w:rPr>
-          <w:highlight w:val="white"/>
-        </w:rPr>
-      </w:pPr>
-      <w:r>
-        <w:rPr>
-          <w:highlight w:val="white"/>
-        </w:rPr>
-        <w:t xml:space="preserve">      Rendering = </w:t>
-      </w:r>
-      <w:proofErr w:type="spellStart"/>
-      <w:r>
-        <w:rPr>
-          <w:highlight w:val="white"/>
-        </w:rPr>
-        <w:t>args.Rendering</w:t>
-      </w:r>
-      <w:proofErr w:type="spellEnd"/>
-      <w:r>
-        <w:rPr>
-          <w:highlight w:val="white"/>
-        </w:rPr>
-        <w:t>;</w:t>
-      </w:r>
-    </w:p>
-    <w:p>
-      <w:pPr>
-        <w:pStyle w:val="Kode"/>
-        <w:rPr>
-          <w:highlight w:val="white"/>
-        </w:rPr>
-      </w:pPr>
-      <w:r>
-        <w:rPr>
-          <w:highlight w:val="white"/>
-        </w:rPr>
-        <w:t xml:space="preserve">      </w:t>
-      </w:r>
-      <w:proofErr w:type="spellStart"/>
-      <w:r>
-        <w:rPr>
-          <w:highlight w:val="white"/>
-        </w:rPr>
-        <w:t>args.Result</w:t>
-      </w:r>
-      <w:proofErr w:type="spellEnd"/>
-      <w:r>
-        <w:rPr>
-          <w:highlight w:val="white"/>
-        </w:rPr>
-        <w:t xml:space="preserve"> = </w:t>
-      </w:r>
-      <w:proofErr w:type="spellStart"/>
-      <w:proofErr w:type="gramStart"/>
-      <w:r>
-        <w:rPr>
-          <w:highlight w:val="white"/>
-        </w:rPr>
         <w:t>GetModelFromField</w:t>
       </w:r>
       <w:proofErr w:type="spellEnd"/>
@@ -21964,104 +22014,6 @@
         <w:rPr>
           <w:highlight w:val="white"/>
         </w:rPr>
-        <w:t>(</w:t>
-      </w:r>
-      <w:proofErr w:type="gramEnd"/>
-      <w:r>
-        <w:rPr>
-          <w:highlight w:val="white"/>
-        </w:rPr>
-        <w:t>);</w:t>
-      </w:r>
-    </w:p>
-    <w:p>
-      <w:pPr>
-        <w:pStyle w:val="Kode"/>
-        <w:rPr>
-          <w:highlight w:val="white"/>
-        </w:rPr>
-      </w:pPr>
-      <w:r>
-        <w:rPr>
-          <w:highlight w:val="white"/>
-        </w:rPr>
-        <w:t xml:space="preserve">    }</w:t>
-      </w:r>
-    </w:p>
-    <w:p>
-      <w:pPr>
-        <w:pStyle w:val="Kode"/>
-        <w:rPr>
-          <w:highlight w:val="white"/>
-        </w:rPr>
-      </w:pPr>
-    </w:p>
-    <w:p>
-      <w:pPr>
-        <w:pStyle w:val="Kode"/>
-        <w:rPr>
-          <w:highlight w:val="white"/>
-        </w:rPr>
-      </w:pPr>
-      <w:r>
-        <w:rPr>
-          <w:highlight w:val="white"/>
-        </w:rPr>
-        <w:t xml:space="preserve">    </w:t>
-      </w:r>
-      <w:proofErr w:type="gramStart"/>
-      <w:r>
-        <w:rPr>
-          <w:color w:val="0000FF"/>
-          <w:highlight w:val="white"/>
-        </w:rPr>
-        <w:t>protected</w:t>
-      </w:r>
-      <w:proofErr w:type="gramEnd"/>
-      <w:r>
-        <w:rPr>
-          <w:highlight w:val="white"/>
-        </w:rPr>
-        <w:t xml:space="preserve"> </w:t>
-      </w:r>
-      <w:r>
-        <w:rPr>
-          <w:color w:val="0000FF"/>
-          <w:highlight w:val="white"/>
-        </w:rPr>
-        <w:t>virtual</w:t>
-      </w:r>
-      <w:r>
-        <w:rPr>
-          <w:highlight w:val="white"/>
-        </w:rPr>
-        <w:t xml:space="preserve"> </w:t>
-      </w:r>
-      <w:r>
-        <w:rPr>
-          <w:color w:val="2B91AF"/>
-          <w:highlight w:val="white"/>
-        </w:rPr>
-        <w:t>Object</w:t>
-      </w:r>
-      <w:r>
-        <w:rPr>
-          <w:highlight w:val="white"/>
-        </w:rPr>
-        <w:t xml:space="preserve"> </w:t>
-      </w:r>
-      <w:proofErr w:type="spellStart"/>
-      <w:r>
-        <w:rPr>
-          <w:highlight w:val="white"/>
-        </w:rPr>
-        <w:t>GetModelFromField</w:t>
-      </w:r>
-      <w:proofErr w:type="spellEnd"/>
-      <w:r>
-        <w:rPr>
-          <w:highlight w:val="white"/>
-        </w:rPr>
         <w:t>()</w:t>
       </w:r>
     </w:p>
@@ -22076,7 +22028,6 @@
         <w:rPr>
           <w:highlight w:val="white"/>
         </w:rPr>
-        <w:lastRenderedPageBreak/>
         <w:t xml:space="preserve">    {</w:t>
       </w:r>
     </w:p>
@@ -22347,6 +22298,7 @@
         <w:rPr>
           <w:highlight w:val="white"/>
         </w:rPr>
+        <w:lastRenderedPageBreak/>
         <w:t xml:space="preserve">    </w:t>
       </w:r>
       <w:proofErr w:type="gramStart"/>

</xml_diff>